<commit_message>
docs: error checking of Development Configuration Report
</commit_message>
<xml_diff>
--- a/reports/Group/Development Configuration Report.docx
+++ b/reports/Group/Development Configuration Report.docx
@@ -225,31 +225,7 @@
           <w:bCs/>
           <w:color w:val="000000"/>
         </w:rPr>
-        <w:t xml:space="preserve">Claudio </w:t>
-      </w:r>
-      <w:r>
-        <w:rPr>
-          <w:rFonts w:ascii="Arial" w:hAnsi="Arial" w:cs="Arial"/>
-          <w:bCs/>
-          <w:color w:val="000000"/>
-        </w:rPr>
-        <w:t>González</w:t>
-      </w:r>
-      <w:r>
-        <w:rPr>
-          <w:rFonts w:ascii="Arial" w:hAnsi="Arial" w:cs="Arial"/>
-          <w:bCs/>
-          <w:color w:val="000000"/>
-        </w:rPr>
-        <w:t xml:space="preserve"> Benito</w:t>
-      </w:r>
-      <w:r>
-        <w:rPr>
-          <w:rFonts w:ascii="Arial" w:hAnsi="Arial" w:cs="Arial"/>
-          <w:bCs/>
-          <w:color w:val="000000"/>
-        </w:rPr>
-        <w:t xml:space="preserve"> </w:t>
+        <w:t xml:space="preserve">Claudio González Benito </w:t>
       </w:r>
       <w:r>
         <w:rPr>
@@ -266,39 +242,7 @@
             <w:rFonts w:ascii="Arial" w:hAnsi="Arial" w:cs="Arial"/>
             <w:bCs/>
           </w:rPr>
-          <w:t>clagonben@a</w:t>
-        </w:r>
-        <w:r>
-          <w:rPr>
-            <w:rStyle w:val="Hipervnculo"/>
-            <w:rFonts w:ascii="Arial" w:hAnsi="Arial" w:cs="Arial"/>
-            <w:bCs/>
-          </w:rPr>
-          <w:t>l</w:t>
-        </w:r>
-        <w:r>
-          <w:rPr>
-            <w:rStyle w:val="Hipervnculo"/>
-            <w:rFonts w:ascii="Arial" w:hAnsi="Arial" w:cs="Arial"/>
-            <w:bCs/>
-          </w:rPr>
-          <w:t>um.</w:t>
-        </w:r>
-        <w:r>
-          <w:rPr>
-            <w:rStyle w:val="Hipervnculo"/>
-            <w:rFonts w:ascii="Arial" w:hAnsi="Arial" w:cs="Arial"/>
-            <w:bCs/>
-          </w:rPr>
-          <w:t>u</w:t>
-        </w:r>
-        <w:r>
-          <w:rPr>
-            <w:rStyle w:val="Hipervnculo"/>
-            <w:rFonts w:ascii="Arial" w:hAnsi="Arial" w:cs="Arial"/>
-            <w:bCs/>
-          </w:rPr>
-          <w:t>s.es</w:t>
+          <w:t>clagonben@alum.us.es</w:t>
         </w:r>
       </w:hyperlink>
       <w:r>
@@ -348,23 +292,7 @@
             <w:rFonts w:ascii="Arial" w:hAnsi="Arial" w:cs="Arial"/>
             <w:bCs/>
           </w:rPr>
-          <w:t>josmargut@alum</w:t>
-        </w:r>
-        <w:r>
-          <w:rPr>
-            <w:rStyle w:val="Hipervnculo"/>
-            <w:rFonts w:ascii="Arial" w:hAnsi="Arial" w:cs="Arial"/>
-            <w:bCs/>
-          </w:rPr>
-          <w:t>.</w:t>
-        </w:r>
-        <w:r>
-          <w:rPr>
-            <w:rStyle w:val="Hipervnculo"/>
-            <w:rFonts w:ascii="Arial" w:hAnsi="Arial" w:cs="Arial"/>
-            <w:bCs/>
-          </w:rPr>
-          <w:t>us.es</w:t>
+          <w:t>josmargut@alum.us.es</w:t>
         </w:r>
       </w:hyperlink>
       <w:r>
@@ -422,23 +350,7 @@
             <w:rFonts w:ascii="Arial" w:hAnsi="Arial" w:cs="Arial"/>
             <w:bCs/>
           </w:rPr>
-          <w:t>calrod@al</w:t>
-        </w:r>
-        <w:r>
-          <w:rPr>
-            <w:rStyle w:val="Hipervnculo"/>
-            <w:rFonts w:ascii="Arial" w:hAnsi="Arial" w:cs="Arial"/>
-            <w:bCs/>
-          </w:rPr>
-          <w:t>u</w:t>
-        </w:r>
-        <w:r>
-          <w:rPr>
-            <w:rStyle w:val="Hipervnculo"/>
-            <w:rFonts w:ascii="Arial" w:hAnsi="Arial" w:cs="Arial"/>
-            <w:bCs/>
-          </w:rPr>
-          <w:t>m.us.es</w:t>
+          <w:t>calrod@alum.us.es</w:t>
         </w:r>
       </w:hyperlink>
       <w:r>
@@ -488,23 +400,7 @@
             <w:rFonts w:ascii="Arial" w:hAnsi="Arial" w:cs="Arial"/>
             <w:bCs/>
           </w:rPr>
-          <w:t>albramvar1@alum</w:t>
-        </w:r>
-        <w:r>
-          <w:rPr>
-            <w:rStyle w:val="Hipervnculo"/>
-            <w:rFonts w:ascii="Arial" w:hAnsi="Arial" w:cs="Arial"/>
-            <w:bCs/>
-          </w:rPr>
-          <w:t>.</w:t>
-        </w:r>
-        <w:r>
-          <w:rPr>
-            <w:rStyle w:val="Hipervnculo"/>
-            <w:rFonts w:ascii="Arial" w:hAnsi="Arial" w:cs="Arial"/>
-            <w:bCs/>
-          </w:rPr>
-          <w:t>us.es</w:t>
+          <w:t>albramvar1@alum.us.es</w:t>
         </w:r>
       </w:hyperlink>
       <w:r>
@@ -578,23 +474,7 @@
             <w:rFonts w:ascii="Arial" w:hAnsi="Arial" w:cs="Arial"/>
             <w:bCs/>
           </w:rPr>
-          <w:t>manartbel@alu</w:t>
-        </w:r>
-        <w:r>
-          <w:rPr>
-            <w:rStyle w:val="Hipervnculo"/>
-            <w:rFonts w:ascii="Arial" w:hAnsi="Arial" w:cs="Arial"/>
-            <w:bCs/>
-          </w:rPr>
-          <w:t>m</w:t>
-        </w:r>
-        <w:r>
-          <w:rPr>
-            <w:rStyle w:val="Hipervnculo"/>
-            <w:rFonts w:ascii="Arial" w:hAnsi="Arial" w:cs="Arial"/>
-            <w:bCs/>
-          </w:rPr>
-          <w:t>.us.es</w:t>
+          <w:t>manartbel@alum.us.es</w:t>
         </w:r>
       </w:hyperlink>
       <w:r>
@@ -670,29 +550,7 @@
             <w:szCs w:val="28"/>
             <w:lang w:val="es-ES"/>
           </w:rPr>
-          <w:t>https://github.com</w:t>
-        </w:r>
-        <w:r>
-          <w:rPr>
-            <w:rStyle w:val="Hipervnculo"/>
-            <w:rFonts w:ascii="Roboto" w:eastAsia="Roboto" w:hAnsi="Roboto" w:cs="Roboto"/>
-            <w:bCs/>
-            <w:sz w:val="28"/>
-            <w:szCs w:val="28"/>
-            <w:lang w:val="es-ES"/>
-          </w:rPr>
-          <w:t>/</w:t>
-        </w:r>
-        <w:r>
-          <w:rPr>
-            <w:rStyle w:val="Hipervnculo"/>
-            <w:rFonts w:ascii="Roboto" w:eastAsia="Roboto" w:hAnsi="Roboto" w:cs="Roboto"/>
-            <w:bCs/>
-            <w:sz w:val="28"/>
-            <w:szCs w:val="28"/>
-            <w:lang w:val="es-ES"/>
-          </w:rPr>
-          <w:t>Manuelgithuv/DP2-24-25-C1.005-Acme-ANS</w:t>
+          <w:t>https://github.com/Manuelgithuv/DP2-24-25-C1.005-Acme-ANS</w:t>
         </w:r>
       </w:hyperlink>
     </w:p>
@@ -1641,7 +1499,27 @@
           <w:szCs w:val="24"/>
           <w:lang w:val="es-ES"/>
         </w:rPr>
-        <w:t>En este documento se recogen los detalles sobre cómo se ha configurado el entorno de desarrollo, para cumplir con el requisito grupal 18 del proyecto, correspondiente a la primera entrega.</w:t>
+        <w:t>En este documento se recogen los detalles sobre cómo se ha configurado el entorno de desarrollo, para cumplir con el requisito grupal 1</w:t>
+      </w:r>
+      <w:r>
+        <w:rPr>
+          <w:rFonts w:eastAsia="Roboto"/>
+          <w:bCs/>
+          <w:sz w:val="24"/>
+          <w:szCs w:val="24"/>
+          <w:lang w:val="es-ES"/>
+        </w:rPr>
+        <w:t>7</w:t>
+      </w:r>
+      <w:r>
+        <w:rPr>
+          <w:rFonts w:eastAsia="Roboto"/>
+          <w:bCs/>
+          <w:sz w:val="24"/>
+          <w:szCs w:val="24"/>
+          <w:lang w:val="es-ES"/>
+        </w:rPr>
+        <w:t xml:space="preserve"> del proyecto, correspondiente a la primera entrega.</w:t>
       </w:r>
     </w:p>
     <w:p>
@@ -3753,6 +3631,7 @@
   <w:style w:type="character" w:default="1" w:styleId="Fuentedeprrafopredeter">
     <w:name w:val="Default Paragraph Font"/>
     <w:uiPriority w:val="1"/>
+    <w:semiHidden/>
     <w:unhideWhenUsed/>
   </w:style>
   <w:style w:type="table" w:default="1" w:styleId="Tablanormal">

</xml_diff>